<commit_message>
add report for lab3 - final version
</commit_message>
<xml_diff>
--- a/ReportLab3.docx
+++ b/ReportLab3.docx
@@ -2602,7 +2602,7 @@
           <w:noProof/>
         </w:rPr>
         <w:drawing>
-          <wp:anchor distT="0" distB="0" distL="114300" distR="114300" simplePos="0" relativeHeight="251659264" behindDoc="0" locked="0" layoutInCell="1" allowOverlap="1" wp14:anchorId="23D2223B" wp14:editId="01D6BCB5">
+          <wp:anchor distT="0" distB="0" distL="114300" distR="114300" simplePos="0" relativeHeight="251659264" behindDoc="0" locked="0" layoutInCell="1" allowOverlap="1" wp14:anchorId="23D2223B" wp14:editId="2D1042FB">
             <wp:simplePos x="0" y="0"/>
             <wp:positionH relativeFrom="column">
               <wp:posOffset>31750</wp:posOffset>
@@ -2817,7 +2817,23 @@
           <w:sz w:val="28"/>
           <w:szCs w:val="28"/>
         </w:rPr>
-        <w:t xml:space="preserve">Для изменения часового пояса используется обработка нажатия клавиш </w:t>
+        <w:t xml:space="preserve">Для </w:t>
+      </w:r>
+      <w:r>
+        <w:rPr>
+          <w:rFonts w:ascii="Times New Roman" w:hAnsi="Times New Roman" w:cs="Times New Roman"/>
+          <w:sz w:val="28"/>
+          <w:szCs w:val="28"/>
+        </w:rPr>
+        <w:t>управления змейкой</w:t>
+      </w:r>
+      <w:r>
+        <w:rPr>
+          <w:rFonts w:ascii="Times New Roman" w:hAnsi="Times New Roman" w:cs="Times New Roman"/>
+          <w:sz w:val="28"/>
+          <w:szCs w:val="28"/>
+        </w:rPr>
+        <w:t xml:space="preserve"> используется обработка нажатия клавиш </w:t>
       </w:r>
       <w:r>
         <w:rPr>
@@ -2856,16 +2872,17 @@
           <w:rFonts w:ascii="Times New Roman" w:hAnsi="Times New Roman" w:cs="Times New Roman"/>
           <w:sz w:val="28"/>
           <w:szCs w:val="28"/>
+          <w:lang w:val="en-US"/>
+        </w:rPr>
+        <w:t xml:space="preserve">, </w:t>
+      </w:r>
+      <w:r>
+        <w:rPr>
+          <w:rFonts w:ascii="Times New Roman" w:hAnsi="Times New Roman" w:cs="Times New Roman"/>
+          <w:sz w:val="28"/>
+          <w:szCs w:val="28"/>
         </w:rPr>
         <w:t xml:space="preserve"> </w:t>
-      </w:r>
-      <w:r>
-        <w:rPr>
-          <w:rFonts w:ascii="Times New Roman" w:hAnsi="Times New Roman" w:cs="Times New Roman"/>
-          <w:sz w:val="28"/>
-          <w:szCs w:val="28"/>
-        </w:rPr>
-        <w:t xml:space="preserve">и </w:t>
       </w:r>
       <w:r>
         <w:rPr>
@@ -2902,6 +2919,28 @@
       <w:r>
         <w:rPr>
           <w:rFonts w:ascii="Times New Roman" w:hAnsi="Times New Roman" w:cs="Times New Roman"/>
+          <w:i/>
+          <w:iCs/>
+          <w:sz w:val="28"/>
+          <w:szCs w:val="28"/>
+          <w:lang w:val="en-US"/>
+        </w:rPr>
+        <w:t>, VK_</w:t>
+      </w:r>
+      <w:r>
+        <w:rPr>
+          <w:rFonts w:ascii="Times New Roman" w:hAnsi="Times New Roman" w:cs="Times New Roman"/>
+          <w:i/>
+          <w:iCs/>
+          <w:sz w:val="28"/>
+          <w:szCs w:val="28"/>
+          <w:lang w:val="en-US"/>
+        </w:rPr>
+        <w:t>UP, VK_DOWN</w:t>
+      </w:r>
+      <w:r>
+        <w:rPr>
+          <w:rFonts w:ascii="Times New Roman" w:hAnsi="Times New Roman" w:cs="Times New Roman"/>
           <w:sz w:val="28"/>
           <w:szCs w:val="28"/>
         </w:rPr>
@@ -2921,7 +2960,23 @@
           <w:sz w:val="28"/>
           <w:szCs w:val="28"/>
         </w:rPr>
-        <w:t>В случае, если часовой пояс выходит за указанный диапазон, то приложение выводит окно с ошибкой (рисунок 2).</w:t>
+        <w:t xml:space="preserve">В случае, если </w:t>
+      </w:r>
+      <w:r>
+        <w:rPr>
+          <w:rFonts w:ascii="Times New Roman" w:hAnsi="Times New Roman" w:cs="Times New Roman"/>
+          <w:sz w:val="28"/>
+          <w:szCs w:val="28"/>
+        </w:rPr>
+        <w:t>змейка врезается в край игровой области – игра заканчивается</w:t>
+      </w:r>
+      <w:r>
+        <w:rPr>
+          <w:rFonts w:ascii="Times New Roman" w:hAnsi="Times New Roman" w:cs="Times New Roman"/>
+          <w:sz w:val="28"/>
+          <w:szCs w:val="28"/>
+        </w:rPr>
+        <w:t xml:space="preserve"> (рисунок 2).</w:t>
       </w:r>
     </w:p>
     <w:p>
@@ -2934,29 +2989,23 @@
           <w:szCs w:val="28"/>
         </w:rPr>
       </w:pPr>
-    </w:p>
-    <w:p>
-      <w:pPr>
-        <w:spacing w:after="0" w:line="240" w:lineRule="auto"/>
-        <w:jc w:val="center"/>
-        <w:rPr>
-          <w:rFonts w:ascii="Times New Roman" w:hAnsi="Times New Roman" w:cs="Times New Roman"/>
-          <w:sz w:val="28"/>
-          <w:szCs w:val="28"/>
-        </w:rPr>
-      </w:pPr>
-      <w:r>
-        <w:rPr>
-          <w:rFonts w:ascii="Times New Roman" w:hAnsi="Times New Roman" w:cs="Times New Roman"/>
+      <w:r>
+        <w:rPr>
           <w:noProof/>
-          <w:sz w:val="28"/>
-          <w:szCs w:val="28"/>
         </w:rPr>
         <w:drawing>
-          <wp:inline distT="0" distB="0" distL="0" distR="0" wp14:anchorId="62B48499" wp14:editId="72C4377D">
-            <wp:extent cx="2453005" cy="2514587"/>
-            <wp:effectExtent l="19050" t="19050" r="23495" b="19685"/>
-            <wp:docPr id="3" name="Рисунок 3"/>
+          <wp:anchor distT="0" distB="0" distL="114300" distR="114300" simplePos="0" relativeHeight="251661312" behindDoc="0" locked="0" layoutInCell="1" allowOverlap="1" wp14:anchorId="595DA48D" wp14:editId="7C6F4F80">
+            <wp:simplePos x="0" y="0"/>
+            <wp:positionH relativeFrom="column">
+              <wp:posOffset>1671484</wp:posOffset>
+            </wp:positionH>
+            <wp:positionV relativeFrom="paragraph">
+              <wp:posOffset>230321</wp:posOffset>
+            </wp:positionV>
+            <wp:extent cx="2591162" cy="1390844"/>
+            <wp:effectExtent l="0" t="0" r="0" b="0"/>
+            <wp:wrapTopAndBottom/>
+            <wp:docPr id="1" name="Picture 1"/>
             <wp:cNvGraphicFramePr>
               <a:graphicFrameLocks xmlns:a="http://schemas.openxmlformats.org/drawingml/2006/main" noChangeAspect="1"/>
             </wp:cNvGraphicFramePr>
@@ -2976,21 +3025,16 @@
                   <pic:spPr>
                     <a:xfrm>
                       <a:off x="0" y="0"/>
-                      <a:ext cx="2471515" cy="2533562"/>
+                      <a:ext cx="2591162" cy="1390844"/>
                     </a:xfrm>
                     <a:prstGeom prst="rect">
                       <a:avLst/>
                     </a:prstGeom>
-                    <a:ln>
-                      <a:solidFill>
-                        <a:schemeClr val="tx1"/>
-                      </a:solidFill>
-                    </a:ln>
                   </pic:spPr>
                 </pic:pic>
               </a:graphicData>
             </a:graphic>
-          </wp:inline>
+          </wp:anchor>
         </w:drawing>
       </w:r>
     </w:p>
@@ -3055,7 +3099,15 @@
           <w:sz w:val="28"/>
           <w:szCs w:val="28"/>
         </w:rPr>
-        <w:t xml:space="preserve"> Выход за диапазон часового пояса</w:t>
+        <w:t xml:space="preserve"> Выход за </w:t>
+      </w:r>
+      <w:r>
+        <w:rPr>
+          <w:rFonts w:ascii="Times New Roman" w:hAnsi="Times New Roman" w:cs="Times New Roman"/>
+          <w:sz w:val="28"/>
+          <w:szCs w:val="28"/>
+        </w:rPr>
+        <w:t>игровое поле</w:t>
       </w:r>
     </w:p>
     <w:p>
@@ -3078,6 +3130,7 @@
           <w:rFonts w:ascii="Times New Roman" w:hAnsi="Times New Roman" w:cs="Times New Roman"/>
           <w:sz w:val="28"/>
           <w:szCs w:val="28"/>
+          <w:lang w:val="en-US"/>
         </w:rPr>
       </w:pPr>
       <w:r>
@@ -3086,7 +3139,23 @@
           <w:sz w:val="28"/>
           <w:szCs w:val="28"/>
         </w:rPr>
-        <w:t xml:space="preserve">При нажатии пробела </w:t>
+        <w:t xml:space="preserve">При нажатии </w:t>
+      </w:r>
+      <w:r>
+        <w:rPr>
+          <w:rFonts w:ascii="Times New Roman" w:hAnsi="Times New Roman" w:cs="Times New Roman"/>
+          <w:sz w:val="28"/>
+          <w:szCs w:val="28"/>
+        </w:rPr>
+        <w:t>кнопки</w:t>
+      </w:r>
+      <w:r>
+        <w:rPr>
+          <w:rFonts w:ascii="Times New Roman" w:hAnsi="Times New Roman" w:cs="Times New Roman"/>
+          <w:sz w:val="28"/>
+          <w:szCs w:val="28"/>
+        </w:rPr>
+        <w:t xml:space="preserve"> </w:t>
       </w:r>
       <w:r>
         <w:rPr>
@@ -3097,7 +3166,16 @@
           <w:szCs w:val="28"/>
           <w:lang w:val="en-US"/>
         </w:rPr>
-        <w:t>VK</w:t>
+        <w:t>R</w:t>
+      </w:r>
+      <w:r>
+        <w:rPr>
+          <w:rFonts w:ascii="Times New Roman" w:hAnsi="Times New Roman" w:cs="Times New Roman"/>
+          <w:sz w:val="28"/>
+          <w:szCs w:val="28"/>
+          <w:lang w:val="en-US"/>
+        </w:rPr>
+        <w:t>,</w:t>
       </w:r>
       <w:r>
         <w:rPr>
@@ -3106,8 +3184,18 @@
           <w:iCs/>
           <w:sz w:val="28"/>
           <w:szCs w:val="28"/>
-        </w:rPr>
-        <w:t>_</w:t>
+          <w:lang w:val="en-US"/>
+        </w:rPr>
+        <w:t xml:space="preserve"> S</w:t>
+      </w:r>
+      <w:r>
+        <w:rPr>
+          <w:rFonts w:ascii="Times New Roman" w:hAnsi="Times New Roman" w:cs="Times New Roman"/>
+          <w:sz w:val="28"/>
+          <w:szCs w:val="28"/>
+          <w:lang w:val="en-US"/>
+        </w:rPr>
+        <w:t>,</w:t>
       </w:r>
       <w:r>
         <w:rPr>
@@ -3118,7 +3206,7 @@
           <w:szCs w:val="28"/>
           <w:lang w:val="en-US"/>
         </w:rPr>
-        <w:t>SPACE</w:t>
+        <w:t xml:space="preserve"> L</w:t>
       </w:r>
       <w:r>
         <w:rPr>
@@ -3134,7 +3222,7 @@
           <w:sz w:val="28"/>
           <w:szCs w:val="28"/>
         </w:rPr>
-        <w:t xml:space="preserve">воспроизводится звук кукушки, </w:t>
+        <w:t>воспроизводит</w:t>
       </w:r>
       <w:r>
         <w:rPr>
@@ -3142,15 +3230,182 @@
           <w:sz w:val="28"/>
           <w:szCs w:val="28"/>
         </w:rPr>
-        <w:t>нажатие обрабатывается с помощью хука.</w:t>
-      </w:r>
-    </w:p>
-    <w:p>
-      <w:pPr>
+        <w:t>ся рестарт игры</w:t>
+      </w:r>
+      <w:r>
         <w:rPr>
           <w:rFonts w:ascii="Times New Roman" w:hAnsi="Times New Roman" w:cs="Times New Roman"/>
           <w:sz w:val="28"/>
           <w:szCs w:val="28"/>
+          <w:lang w:val="en-US"/>
+        </w:rPr>
+        <w:t xml:space="preserve">, </w:t>
+      </w:r>
+      <w:r>
+        <w:rPr>
+          <w:rFonts w:ascii="Times New Roman" w:hAnsi="Times New Roman" w:cs="Times New Roman"/>
+          <w:sz w:val="28"/>
+          <w:szCs w:val="28"/>
+        </w:rPr>
+        <w:t>либо сохранение или выгрузка в файл соответс</w:t>
+      </w:r>
+      <w:r>
+        <w:rPr>
+          <w:rFonts w:ascii="Times New Roman" w:hAnsi="Times New Roman" w:cs="Times New Roman"/>
+          <w:sz w:val="28"/>
+          <w:szCs w:val="28"/>
+        </w:rPr>
+        <w:t>твенно</w:t>
+      </w:r>
+      <w:r>
+        <w:rPr>
+          <w:rFonts w:ascii="Times New Roman" w:hAnsi="Times New Roman" w:cs="Times New Roman"/>
+          <w:sz w:val="28"/>
+          <w:szCs w:val="28"/>
+          <w:lang w:val="en-US"/>
+        </w:rPr>
+        <w:t>.</w:t>
+      </w:r>
+      <w:r>
+        <w:rPr>
+          <w:rFonts w:ascii="Times New Roman" w:hAnsi="Times New Roman" w:cs="Times New Roman"/>
+          <w:sz w:val="28"/>
+          <w:szCs w:val="28"/>
+          <w:lang w:val="en-US"/>
+        </w:rPr>
+        <w:t xml:space="preserve"> </w:t>
+      </w:r>
+      <w:r>
+        <w:rPr>
+          <w:rFonts w:ascii="Times New Roman" w:hAnsi="Times New Roman" w:cs="Times New Roman"/>
+          <w:sz w:val="28"/>
+          <w:szCs w:val="28"/>
+        </w:rPr>
+        <w:t>З</w:t>
+      </w:r>
+      <w:r>
+        <w:rPr>
+          <w:rFonts w:ascii="Times New Roman" w:hAnsi="Times New Roman" w:cs="Times New Roman"/>
+          <w:sz w:val="28"/>
+          <w:szCs w:val="28"/>
+        </w:rPr>
+        <w:t>агрузка в файл происходит в текстовом формате</w:t>
+      </w:r>
+      <w:r>
+        <w:rPr>
+          <w:rFonts w:ascii="Times New Roman" w:hAnsi="Times New Roman" w:cs="Times New Roman"/>
+          <w:sz w:val="28"/>
+          <w:szCs w:val="28"/>
+          <w:lang w:val="en-US"/>
+        </w:rPr>
+        <w:t>.</w:t>
+      </w:r>
+      <w:r>
+        <w:rPr>
+          <w:rFonts w:ascii="Times New Roman" w:hAnsi="Times New Roman" w:cs="Times New Roman"/>
+          <w:sz w:val="28"/>
+          <w:szCs w:val="28"/>
+        </w:rPr>
+        <w:t xml:space="preserve"> Записываются след параметры</w:t>
+      </w:r>
+      <w:r>
+        <w:rPr>
+          <w:rFonts w:ascii="Times New Roman" w:hAnsi="Times New Roman" w:cs="Times New Roman"/>
+          <w:sz w:val="28"/>
+          <w:szCs w:val="28"/>
+          <w:lang w:val="en-US"/>
+        </w:rPr>
+        <w:t xml:space="preserve">: </w:t>
+      </w:r>
+      <w:r>
+        <w:rPr>
+          <w:rFonts w:ascii="Times New Roman" w:hAnsi="Times New Roman" w:cs="Times New Roman"/>
+          <w:sz w:val="28"/>
+          <w:szCs w:val="28"/>
+        </w:rPr>
+        <w:t>размер змейки</w:t>
+      </w:r>
+      <w:r>
+        <w:rPr>
+          <w:rFonts w:ascii="Times New Roman" w:hAnsi="Times New Roman" w:cs="Times New Roman"/>
+          <w:sz w:val="28"/>
+          <w:szCs w:val="28"/>
+          <w:lang w:val="en-US"/>
+        </w:rPr>
+        <w:t>,</w:t>
+      </w:r>
+      <w:r>
+        <w:rPr>
+          <w:rFonts w:ascii="Times New Roman" w:hAnsi="Times New Roman" w:cs="Times New Roman"/>
+          <w:sz w:val="28"/>
+          <w:szCs w:val="28"/>
+        </w:rPr>
+        <w:t xml:space="preserve"> координатор первого</w:t>
+      </w:r>
+      <w:r>
+        <w:rPr>
+          <w:rFonts w:ascii="Times New Roman" w:hAnsi="Times New Roman" w:cs="Times New Roman"/>
+          <w:sz w:val="28"/>
+          <w:szCs w:val="28"/>
+          <w:lang w:val="en-US"/>
+        </w:rPr>
+        <w:t xml:space="preserve">, </w:t>
+      </w:r>
+      <w:r>
+        <w:rPr>
+          <w:rFonts w:ascii="Times New Roman" w:hAnsi="Times New Roman" w:cs="Times New Roman"/>
+          <w:sz w:val="28"/>
+          <w:szCs w:val="28"/>
+        </w:rPr>
+        <w:t>второго</w:t>
+      </w:r>
+      <w:r>
+        <w:rPr>
+          <w:rFonts w:ascii="Times New Roman" w:hAnsi="Times New Roman" w:cs="Times New Roman"/>
+          <w:sz w:val="28"/>
+          <w:szCs w:val="28"/>
+          <w:lang w:val="en-US"/>
+        </w:rPr>
+        <w:t xml:space="preserve">, </w:t>
+      </w:r>
+      <w:r>
+        <w:rPr>
+          <w:rFonts w:ascii="Times New Roman" w:hAnsi="Times New Roman" w:cs="Times New Roman"/>
+          <w:sz w:val="28"/>
+          <w:szCs w:val="28"/>
+        </w:rPr>
+        <w:t>третьего и четвертого сегмента соответственно</w:t>
+      </w:r>
+      <w:r>
+        <w:rPr>
+          <w:rFonts w:ascii="Times New Roman" w:hAnsi="Times New Roman" w:cs="Times New Roman"/>
+          <w:sz w:val="28"/>
+          <w:szCs w:val="28"/>
+          <w:lang w:val="en-US"/>
+        </w:rPr>
+        <w:t>.</w:t>
+      </w:r>
+    </w:p>
+    <w:p>
+      <w:pPr>
+        <w:spacing w:after="0" w:line="240" w:lineRule="auto"/>
+        <w:ind w:firstLine="709"/>
+        <w:jc w:val="both"/>
+        <w:rPr>
+          <w:rFonts w:ascii="Times New Roman" w:hAnsi="Times New Roman" w:cs="Times New Roman"/>
+          <w:sz w:val="28"/>
+          <w:szCs w:val="28"/>
+          <w:lang w:val="en-US"/>
+        </w:rPr>
+      </w:pPr>
+    </w:p>
+    <w:p>
+      <w:pPr>
+        <w:rPr>
+          <w:rFonts w:ascii="Times New Roman" w:hAnsi="Times New Roman" w:cs="Times New Roman"/>
+          <w:sz w:val="28"/>
+          <w:szCs w:val="28"/>
+          <w:lang w:val="en-US"/>
         </w:rPr>
       </w:pPr>
       <w:r>
@@ -24247,7 +24502,7 @@
         <v:path o:extrusionok="f" gradientshapeok="t" o:connecttype="rect"/>
         <o:lock v:ext="edit" aspectratio="t"/>
       </v:shapetype>
-      <v:shape id="_x0000_i1029" type="#_x0000_t75" style="width:11.25pt;height:11.25pt" o:bullet="t">
+      <v:shape id="_x0000_i1051" type="#_x0000_t75" style="width:10.85pt;height:10.85pt" o:bullet="t">
         <v:imagedata r:id="rId1" o:title="msoA0AB"/>
       </v:shape>
     </w:pict>

</xml_diff>